<commit_message>
add some new res
</commit_message>
<xml_diff>
--- a/第二阶段/需求获取安排计划书.docx
+++ b/第二阶段/需求获取安排计划书.docx
@@ -6312,7 +6312,6 @@
                 <w:b w:val="0"/>
               </w:rPr>
             </w:pPr>
-            <w:proofErr w:type="spellStart"/>
             <w:r>
               <w:rPr>
                 <w:rFonts w:hint="eastAsia"/>
@@ -6320,7 +6319,6 @@
               </w:rPr>
               <w:t>MPre</w:t>
             </w:r>
-            <w:proofErr w:type="spellEnd"/>
           </w:p>
         </w:tc>
         <w:tc>
@@ -6431,7 +6429,6 @@
                 <w:b w:val="0"/>
               </w:rPr>
             </w:pPr>
-            <w:proofErr w:type="spellStart"/>
             <w:r>
               <w:rPr>
                 <w:rFonts w:hint="eastAsia"/>
@@ -6439,7 +6436,6 @@
               </w:rPr>
               <w:t>Stkhd</w:t>
             </w:r>
-            <w:proofErr w:type="spellEnd"/>
           </w:p>
         </w:tc>
         <w:tc>
@@ -6518,7 +6514,6 @@
                 <w:b w:val="0"/>
               </w:rPr>
             </w:pPr>
-            <w:proofErr w:type="spellStart"/>
             <w:r>
               <w:rPr>
                 <w:rFonts w:hint="eastAsia"/>
@@ -6526,7 +6521,6 @@
               </w:rPr>
               <w:t>MRevl</w:t>
             </w:r>
-            <w:proofErr w:type="spellEnd"/>
           </w:p>
         </w:tc>
         <w:tc>
@@ -6599,7 +6593,6 @@
                 <w:b w:val="0"/>
               </w:rPr>
             </w:pPr>
-            <w:proofErr w:type="spellStart"/>
             <w:r>
               <w:rPr>
                 <w:rFonts w:hint="eastAsia"/>
@@ -6607,7 +6600,6 @@
               </w:rPr>
               <w:t>Prttp</w:t>
             </w:r>
-            <w:proofErr w:type="spellEnd"/>
           </w:p>
         </w:tc>
         <w:tc>
@@ -6680,7 +6672,6 @@
                 <w:b w:val="0"/>
               </w:rPr>
             </w:pPr>
-            <w:proofErr w:type="spellStart"/>
             <w:r>
               <w:rPr>
                 <w:rFonts w:hint="eastAsia"/>
@@ -6688,7 +6679,6 @@
               </w:rPr>
               <w:t>CheckPre</w:t>
             </w:r>
-            <w:proofErr w:type="spellEnd"/>
           </w:p>
         </w:tc>
         <w:tc>
@@ -6836,21 +6826,7 @@
         <w:rPr>
           <w:rFonts w:hint="eastAsia"/>
         </w:rPr>
-        <w:t>在进行了对上一阶段形成的目标模型的进一步审查和分析之后，综合</w:t>
-      </w:r>
-      <w:proofErr w:type="gramStart"/>
-      <w:r>
-        <w:rPr>
-          <w:rFonts w:hint="eastAsia"/>
-        </w:rPr>
-        <w:t>考量</w:t>
-      </w:r>
-      <w:proofErr w:type="gramEnd"/>
-      <w:r>
-        <w:rPr>
-          <w:rFonts w:hint="eastAsia"/>
-        </w:rPr>
-        <w:t>系统的高层目标，系统的受众和应用场景，我们任务在整个需求获取当中应该进行以下活动。</w:t>
+        <w:t>在进行了对上一阶段形成的目标模型的进一步审查和分析之后，综合考量系统的高层目标，系统的受众和应用场景，我们任务在整个需求获取当中应该进行以下活动。</w:t>
       </w:r>
     </w:p>
     <w:p>
@@ -6898,35 +6874,7 @@
         <w:rPr>
           <w:rFonts w:hint="eastAsia"/>
         </w:rPr>
-        <w:t>寻找相关涉众，进行涉</w:t>
-      </w:r>
-      <w:proofErr w:type="gramStart"/>
-      <w:r>
-        <w:rPr>
-          <w:rFonts w:hint="eastAsia"/>
-        </w:rPr>
-        <w:t>众分析</w:t>
-      </w:r>
-      <w:proofErr w:type="gramEnd"/>
-      <w:r>
-        <w:rPr>
-          <w:rFonts w:hint="eastAsia"/>
-        </w:rPr>
-        <w:t>和</w:t>
-      </w:r>
-      <w:proofErr w:type="gramStart"/>
-      <w:r>
-        <w:rPr>
-          <w:rFonts w:hint="eastAsia"/>
-        </w:rPr>
-        <w:t>涉众</w:t>
-      </w:r>
-      <w:proofErr w:type="gramEnd"/>
-      <w:r>
-        <w:rPr>
-          <w:rFonts w:hint="eastAsia"/>
-        </w:rPr>
-        <w:t>选择。</w:t>
+        <w:t>寻找相关涉众，进行涉众分析和涉众选择。</w:t>
       </w:r>
     </w:p>
     <w:p>
@@ -7087,21 +7035,7 @@
         <w:rPr>
           <w:rFonts w:hint="eastAsia"/>
         </w:rPr>
-        <w:t>下图表示了需求获取阶段各个</w:t>
-      </w:r>
-      <w:proofErr w:type="gramStart"/>
-      <w:r>
-        <w:rPr>
-          <w:rFonts w:hint="eastAsia"/>
-        </w:rPr>
-        <w:t>子任务</w:t>
-      </w:r>
-      <w:proofErr w:type="gramEnd"/>
-      <w:r>
-        <w:rPr>
-          <w:rFonts w:hint="eastAsia"/>
-        </w:rPr>
-        <w:t>的完成时间截点。</w:t>
+        <w:t>下图表示了需求获取阶段各个子任务的完成时间截点。</w:t>
       </w:r>
     </w:p>
     <w:tbl>
@@ -7277,23 +7211,7 @@
                 <w:rFonts w:hint="eastAsia"/>
                 <w:b w:val="0"/>
               </w:rPr>
-              <w:t>涉</w:t>
-            </w:r>
-            <w:proofErr w:type="gramStart"/>
-            <w:r>
-              <w:rPr>
-                <w:rFonts w:hint="eastAsia"/>
-                <w:b w:val="0"/>
-              </w:rPr>
-              <w:t>众分析</w:t>
-            </w:r>
-            <w:proofErr w:type="gramEnd"/>
-            <w:r>
-              <w:rPr>
-                <w:rFonts w:hint="eastAsia"/>
-                <w:b w:val="0"/>
-              </w:rPr>
-              <w:t>与前景范围</w:t>
+              <w:t>涉众分析与前景范围</w:t>
             </w:r>
           </w:p>
         </w:tc>
@@ -7599,21 +7517,7 @@
         <w:rPr>
           <w:rFonts w:hint="eastAsia"/>
         </w:rPr>
-        <w:t>小组在应用背景的基础上首先进行了简单的问题分析，由问题入手，得到了高层次的系统目标，然后通过目标模型的分析方法，进行了目标建模，其间进行了基于目标的涉</w:t>
-      </w:r>
-      <w:proofErr w:type="gramStart"/>
-      <w:r>
-        <w:rPr>
-          <w:rFonts w:hint="eastAsia"/>
-        </w:rPr>
-        <w:t>众分析</w:t>
-      </w:r>
-      <w:proofErr w:type="gramEnd"/>
-      <w:r>
-        <w:rPr>
-          <w:rFonts w:hint="eastAsia"/>
-        </w:rPr>
-        <w:t>并且最终形成了项目前景和范围文档。</w:t>
+        <w:t>小组在应用背景的基础上首先进行了简单的问题分析，由问题入手，得到了高层次的系统目标，然后通过目标模型的分析方法，进行了目标建模，其间进行了基于目标的涉众分析并且最终形成了项目前景和范围文档。</w:t>
       </w:r>
     </w:p>
     <w:p>
@@ -8032,11 +7936,9 @@
         </w:rPr>
         <w:t>在前两版原型进行了客户反馈分析和改进之后，使用</w:t>
       </w:r>
-      <w:proofErr w:type="spellStart"/>
       <w:r>
         <w:t>AxureRP</w:t>
       </w:r>
-      <w:proofErr w:type="spellEnd"/>
       <w:r>
         <w:rPr>
           <w:rFonts w:hint="eastAsia"/>
@@ -8321,14 +8223,12 @@
                 <w:rFonts w:eastAsiaTheme="minorHAnsi" w:cs="Times New Roman"/>
               </w:rPr>
             </w:pPr>
-            <w:proofErr w:type="spellStart"/>
             <w:r>
               <w:rPr>
                 <w:rFonts w:eastAsiaTheme="minorHAnsi" w:cs="Times New Roman"/>
               </w:rPr>
               <w:t>ch</w:t>
             </w:r>
-            <w:proofErr w:type="spellEnd"/>
           </w:p>
         </w:tc>
       </w:tr>
@@ -8420,14 +8320,12 @@
                 <w:rFonts w:eastAsiaTheme="minorHAnsi" w:cs="Times New Roman"/>
               </w:rPr>
             </w:pPr>
-            <w:proofErr w:type="spellStart"/>
             <w:r>
               <w:rPr>
                 <w:rFonts w:eastAsiaTheme="minorHAnsi" w:cs="Times New Roman" w:hint="eastAsia"/>
               </w:rPr>
               <w:t>dbc</w:t>
             </w:r>
-            <w:proofErr w:type="spellEnd"/>
           </w:p>
         </w:tc>
       </w:tr>
@@ -8522,14 +8420,12 @@
                 <w:rFonts w:eastAsiaTheme="minorHAnsi" w:cs="Times New Roman"/>
               </w:rPr>
             </w:pPr>
-            <w:proofErr w:type="spellStart"/>
             <w:r>
               <w:rPr>
                 <w:rFonts w:eastAsiaTheme="minorHAnsi" w:cs="Times New Roman"/>
               </w:rPr>
               <w:t>yyy</w:t>
             </w:r>
-            <w:proofErr w:type="spellEnd"/>
           </w:p>
         </w:tc>
       </w:tr>
@@ -8545,7 +8441,6 @@
                 <w:rFonts w:eastAsiaTheme="minorHAnsi"/>
               </w:rPr>
             </w:pPr>
-            <w:proofErr w:type="spellStart"/>
             <w:r>
               <w:rPr>
                 <w:rFonts w:eastAsiaTheme="minorHAnsi" w:hint="eastAsia"/>
@@ -8558,7 +8453,6 @@
               </w:rPr>
               <w:t>tkhd</w:t>
             </w:r>
-            <w:proofErr w:type="spellEnd"/>
           </w:p>
         </w:tc>
         <w:tc>
@@ -8576,16 +8470,8 @@
               <w:rPr>
                 <w:rFonts w:eastAsiaTheme="minorHAnsi" w:hint="eastAsia"/>
               </w:rPr>
-              <w:t>涉</w:t>
-            </w:r>
-            <w:proofErr w:type="gramStart"/>
-            <w:r>
-              <w:rPr>
-                <w:rFonts w:eastAsiaTheme="minorHAnsi" w:hint="eastAsia"/>
-              </w:rPr>
-              <w:t>众分析</w:t>
-            </w:r>
-            <w:proofErr w:type="gramEnd"/>
+              <w:t>涉众分析</w:t>
+            </w:r>
           </w:p>
         </w:tc>
         <w:tc>
@@ -8603,16 +8489,8 @@
               <w:rPr>
                 <w:rFonts w:eastAsiaTheme="minorHAnsi" w:hint="eastAsia"/>
               </w:rPr>
-              <w:t>进行基于目标模型的涉</w:t>
-            </w:r>
-            <w:proofErr w:type="gramStart"/>
-            <w:r>
-              <w:rPr>
-                <w:rFonts w:eastAsiaTheme="minorHAnsi" w:hint="eastAsia"/>
-              </w:rPr>
-              <w:t>众分析</w:t>
-            </w:r>
-            <w:proofErr w:type="gramEnd"/>
+              <w:t>进行基于目标模型的涉众分析</w:t>
+            </w:r>
           </w:p>
         </w:tc>
         <w:tc>
@@ -8645,14 +8523,12 @@
                 <w:rFonts w:eastAsiaTheme="minorHAnsi" w:cs="Times New Roman"/>
               </w:rPr>
             </w:pPr>
-            <w:proofErr w:type="spellStart"/>
             <w:r>
               <w:rPr>
                 <w:rFonts w:eastAsiaTheme="minorHAnsi" w:cs="Times New Roman"/>
               </w:rPr>
               <w:t>zwq</w:t>
             </w:r>
-            <w:proofErr w:type="spellEnd"/>
           </w:p>
         </w:tc>
       </w:tr>
@@ -8747,14 +8623,12 @@
                 <w:rFonts w:eastAsiaTheme="minorHAnsi" w:cs="Times New Roman"/>
               </w:rPr>
             </w:pPr>
-            <w:proofErr w:type="spellStart"/>
             <w:r>
               <w:rPr>
                 <w:rFonts w:eastAsiaTheme="minorHAnsi" w:cs="Times New Roman"/>
               </w:rPr>
               <w:t>ch</w:t>
             </w:r>
-            <w:proofErr w:type="spellEnd"/>
           </w:p>
         </w:tc>
       </w:tr>
@@ -8846,14 +8720,12 @@
                 <w:rFonts w:eastAsiaTheme="minorHAnsi" w:cs="Times New Roman"/>
               </w:rPr>
             </w:pPr>
-            <w:proofErr w:type="spellStart"/>
             <w:r>
               <w:rPr>
                 <w:rFonts w:eastAsiaTheme="minorHAnsi" w:cs="Times New Roman" w:hint="eastAsia"/>
               </w:rPr>
               <w:t>dbc</w:t>
             </w:r>
-            <w:proofErr w:type="spellEnd"/>
           </w:p>
         </w:tc>
       </w:tr>
@@ -8949,14 +8821,12 @@
                 <w:rFonts w:eastAsiaTheme="minorHAnsi" w:cs="Times New Roman"/>
               </w:rPr>
             </w:pPr>
-            <w:proofErr w:type="spellStart"/>
             <w:r>
               <w:rPr>
                 <w:rFonts w:eastAsiaTheme="minorHAnsi" w:cs="Times New Roman"/>
               </w:rPr>
               <w:t>yyy</w:t>
             </w:r>
-            <w:proofErr w:type="spellEnd"/>
           </w:p>
         </w:tc>
       </w:tr>
@@ -9054,14 +8924,12 @@
                 <w:rFonts w:eastAsiaTheme="minorHAnsi" w:cs="Times New Roman"/>
               </w:rPr>
             </w:pPr>
-            <w:proofErr w:type="spellStart"/>
             <w:r>
               <w:rPr>
                 <w:rFonts w:eastAsiaTheme="minorHAnsi" w:cs="Times New Roman"/>
               </w:rPr>
               <w:t>zwq</w:t>
             </w:r>
-            <w:proofErr w:type="spellEnd"/>
           </w:p>
         </w:tc>
       </w:tr>
@@ -9156,14 +9024,12 @@
                 <w:rFonts w:eastAsiaTheme="minorHAnsi" w:cs="Times New Roman"/>
               </w:rPr>
             </w:pPr>
-            <w:proofErr w:type="spellStart"/>
             <w:r>
               <w:rPr>
                 <w:rFonts w:eastAsiaTheme="minorHAnsi" w:cs="Times New Roman"/>
               </w:rPr>
               <w:t>ch</w:t>
             </w:r>
-            <w:proofErr w:type="spellEnd"/>
           </w:p>
         </w:tc>
       </w:tr>
@@ -9255,14 +9121,12 @@
                 <w:rFonts w:eastAsiaTheme="minorHAnsi" w:cs="Times New Roman"/>
               </w:rPr>
             </w:pPr>
-            <w:proofErr w:type="spellStart"/>
             <w:r>
               <w:rPr>
                 <w:rFonts w:eastAsiaTheme="minorHAnsi" w:cs="Times New Roman" w:hint="eastAsia"/>
               </w:rPr>
               <w:t>dbc</w:t>
             </w:r>
-            <w:proofErr w:type="spellEnd"/>
           </w:p>
         </w:tc>
       </w:tr>
@@ -9382,14 +9246,12 @@
                 <w:rFonts w:eastAsiaTheme="minorHAnsi" w:cs="Times New Roman"/>
               </w:rPr>
             </w:pPr>
-            <w:proofErr w:type="spellStart"/>
             <w:r>
               <w:rPr>
                 <w:rFonts w:eastAsiaTheme="minorHAnsi" w:cs="Times New Roman"/>
               </w:rPr>
               <w:t>yyy</w:t>
             </w:r>
-            <w:proofErr w:type="spellEnd"/>
           </w:p>
         </w:tc>
       </w:tr>
@@ -9481,14 +9343,12 @@
                 <w:rFonts w:eastAsiaTheme="minorHAnsi" w:cs="Times New Roman"/>
               </w:rPr>
             </w:pPr>
-            <w:proofErr w:type="spellStart"/>
             <w:r>
               <w:rPr>
                 <w:rFonts w:eastAsiaTheme="minorHAnsi" w:cs="Times New Roman"/>
               </w:rPr>
               <w:t>zwq</w:t>
             </w:r>
-            <w:proofErr w:type="spellEnd"/>
           </w:p>
         </w:tc>
       </w:tr>
@@ -9583,14 +9443,12 @@
                 <w:rFonts w:eastAsiaTheme="minorHAnsi" w:cs="Times New Roman"/>
               </w:rPr>
             </w:pPr>
-            <w:proofErr w:type="spellStart"/>
             <w:r>
               <w:rPr>
                 <w:rFonts w:eastAsiaTheme="minorHAnsi" w:cs="Times New Roman"/>
               </w:rPr>
               <w:t>ch</w:t>
             </w:r>
-            <w:proofErr w:type="spellEnd"/>
           </w:p>
         </w:tc>
       </w:tr>
@@ -9682,14 +9540,12 @@
                 <w:rFonts w:eastAsiaTheme="minorHAnsi" w:cs="Times New Roman"/>
               </w:rPr>
             </w:pPr>
-            <w:proofErr w:type="spellStart"/>
             <w:r>
               <w:rPr>
                 <w:rFonts w:eastAsiaTheme="minorHAnsi" w:cs="Times New Roman" w:hint="eastAsia"/>
               </w:rPr>
               <w:t>dbc</w:t>
             </w:r>
-            <w:proofErr w:type="spellEnd"/>
           </w:p>
         </w:tc>
       </w:tr>
@@ -9765,14 +9621,12 @@
               </w:rPr>
               <w:t>对用例进行细化，拆分等，使用</w:t>
             </w:r>
-            <w:proofErr w:type="spellStart"/>
             <w:r>
               <w:rPr>
                 <w:rFonts w:eastAsiaTheme="minorHAnsi"/>
               </w:rPr>
               <w:t>AxureRP</w:t>
             </w:r>
-            <w:proofErr w:type="spellEnd"/>
             <w:r>
               <w:rPr>
                 <w:rFonts w:eastAsiaTheme="minorHAnsi" w:hint="eastAsia"/>
@@ -9811,14 +9665,12 @@
                 <w:rFonts w:eastAsiaTheme="minorHAnsi" w:cs="Times New Roman"/>
               </w:rPr>
             </w:pPr>
-            <w:proofErr w:type="spellStart"/>
             <w:r>
               <w:rPr>
                 <w:rFonts w:eastAsiaTheme="minorHAnsi" w:cs="Times New Roman"/>
               </w:rPr>
               <w:t>yyy</w:t>
             </w:r>
-            <w:proofErr w:type="spellEnd"/>
           </w:p>
         </w:tc>
       </w:tr>
@@ -9910,14 +9762,12 @@
                 <w:rFonts w:eastAsiaTheme="minorHAnsi" w:cs="Times New Roman"/>
               </w:rPr>
             </w:pPr>
-            <w:proofErr w:type="spellStart"/>
             <w:r>
               <w:rPr>
                 <w:rFonts w:eastAsiaTheme="minorHAnsi" w:cs="Times New Roman"/>
               </w:rPr>
               <w:t>zwq</w:t>
             </w:r>
-            <w:proofErr w:type="spellEnd"/>
           </w:p>
         </w:tc>
       </w:tr>
@@ -10012,14 +9862,12 @@
                 <w:rFonts w:eastAsiaTheme="minorHAnsi" w:cs="Times New Roman"/>
               </w:rPr>
             </w:pPr>
-            <w:proofErr w:type="spellStart"/>
             <w:r>
               <w:rPr>
                 <w:rFonts w:eastAsiaTheme="minorHAnsi" w:cs="Times New Roman"/>
               </w:rPr>
               <w:t>ch</w:t>
             </w:r>
-            <w:proofErr w:type="spellEnd"/>
           </w:p>
         </w:tc>
       </w:tr>
@@ -10111,14 +9959,12 @@
                 <w:rFonts w:eastAsiaTheme="minorHAnsi" w:cs="Times New Roman"/>
               </w:rPr>
             </w:pPr>
-            <w:proofErr w:type="spellStart"/>
             <w:r>
               <w:rPr>
                 <w:rFonts w:eastAsiaTheme="minorHAnsi" w:cs="Times New Roman" w:hint="eastAsia"/>
               </w:rPr>
               <w:t>dbc</w:t>
             </w:r>
-            <w:proofErr w:type="spellEnd"/>
           </w:p>
         </w:tc>
       </w:tr>
@@ -10226,14 +10072,12 @@
                 <w:rFonts w:eastAsiaTheme="minorHAnsi" w:cs="Times New Roman"/>
               </w:rPr>
             </w:pPr>
-            <w:proofErr w:type="spellStart"/>
             <w:r>
               <w:rPr>
                 <w:rFonts w:eastAsiaTheme="minorHAnsi" w:cs="Times New Roman"/>
               </w:rPr>
               <w:t>yyy</w:t>
             </w:r>
-            <w:proofErr w:type="spellEnd"/>
           </w:p>
         </w:tc>
       </w:tr>
@@ -10249,14 +10093,12 @@
                 <w:rFonts w:eastAsiaTheme="minorHAnsi"/>
               </w:rPr>
             </w:pPr>
-            <w:proofErr w:type="spellStart"/>
             <w:r>
               <w:rPr>
                 <w:rFonts w:eastAsiaTheme="minorHAnsi" w:hint="eastAsia"/>
               </w:rPr>
               <w:t>CheckPre</w:t>
             </w:r>
-            <w:proofErr w:type="spellEnd"/>
           </w:p>
         </w:tc>
         <w:tc>
@@ -10339,14 +10181,12 @@
                 <w:rFonts w:eastAsiaTheme="minorHAnsi" w:cs="Times New Roman"/>
               </w:rPr>
             </w:pPr>
-            <w:proofErr w:type="spellStart"/>
             <w:r>
               <w:rPr>
                 <w:rFonts w:eastAsiaTheme="minorHAnsi" w:cs="Times New Roman"/>
               </w:rPr>
               <w:t>zwq</w:t>
             </w:r>
-            <w:proofErr w:type="spellEnd"/>
           </w:p>
         </w:tc>
       </w:tr>
@@ -10441,14 +10281,12 @@
                 <w:rFonts w:eastAsiaTheme="minorHAnsi" w:cs="Times New Roman"/>
               </w:rPr>
             </w:pPr>
-            <w:proofErr w:type="spellStart"/>
             <w:r>
               <w:rPr>
                 <w:rFonts w:eastAsiaTheme="minorHAnsi" w:cs="Times New Roman"/>
               </w:rPr>
               <w:t>dbc</w:t>
             </w:r>
-            <w:proofErr w:type="spellEnd"/>
           </w:p>
         </w:tc>
       </w:tr>
@@ -10463,7 +10301,6 @@
         </w:numPr>
       </w:pPr>
       <w:bookmarkStart w:id="19" w:name="_Toc465092103"/>
-      <w:proofErr w:type="gramStart"/>
       <w:r>
         <w:rPr>
           <w:rFonts w:hint="eastAsia"/>
@@ -10472,23 +10309,14 @@
         <w:t>甘特图</w:t>
       </w:r>
       <w:bookmarkEnd w:id="19"/>
-      <w:proofErr w:type="gramEnd"/>
     </w:p>
     <w:p>
       <w:r>
         <w:rPr>
           <w:rFonts w:hint="eastAsia"/>
         </w:rPr>
-        <w:t>//</w:t>
+        <w:t>//todo</w:t>
       </w:r>
-      <w:proofErr w:type="spellStart"/>
-      <w:r>
-        <w:rPr>
-          <w:rFonts w:hint="eastAsia"/>
-        </w:rPr>
-        <w:t>todo</w:t>
-      </w:r>
-      <w:proofErr w:type="spellEnd"/>
     </w:p>
     <w:p/>
     <w:p>
@@ -10845,7 +10673,6 @@
                 <w:rFonts w:eastAsiaTheme="minorHAnsi"/>
               </w:rPr>
             </w:pPr>
-            <w:proofErr w:type="spellStart"/>
             <w:r>
               <w:rPr>
                 <w:rFonts w:eastAsiaTheme="minorHAnsi" w:hint="eastAsia"/>
@@ -10858,7 +10685,6 @@
               </w:rPr>
               <w:t>tkhd</w:t>
             </w:r>
-            <w:proofErr w:type="spellEnd"/>
           </w:p>
         </w:tc>
         <w:tc>
@@ -11466,15 +11292,7 @@
               <w:rPr>
                 <w:rFonts w:eastAsiaTheme="minorHAnsi" w:hint="eastAsia"/>
               </w:rPr>
-              <w:t>10-</w:t>
-            </w:r>
-            <w:bookmarkStart w:id="21" w:name="_GoBack"/>
-            <w:bookmarkEnd w:id="21"/>
-            <w:r>
-              <w:rPr>
-                <w:rFonts w:eastAsiaTheme="minorHAnsi" w:hint="eastAsia"/>
-              </w:rPr>
-              <w:t>26</w:t>
+              <w:t>10-26</w:t>
             </w:r>
           </w:p>
         </w:tc>
@@ -11542,6 +11360,30 @@
                 <w:rFonts w:eastAsiaTheme="minorHAnsi"/>
               </w:rPr>
             </w:pPr>
+            <w:r>
+              <w:rPr>
+                <w:rFonts w:eastAsiaTheme="minorHAnsi" w:hint="eastAsia"/>
+              </w:rPr>
+              <w:t>1</w:t>
+            </w:r>
+            <w:r>
+              <w:rPr>
+                <w:rFonts w:eastAsiaTheme="minorHAnsi"/>
+              </w:rPr>
+              <w:t>0</w:t>
+            </w:r>
+            <w:r>
+              <w:rPr>
+                <w:rFonts w:eastAsiaTheme="minorHAnsi" w:hint="eastAsia"/>
+              </w:rPr>
+              <w:t>-</w:t>
+            </w:r>
+            <w:r>
+              <w:rPr>
+                <w:rFonts w:eastAsiaTheme="minorHAnsi"/>
+              </w:rPr>
+              <w:t>27</w:t>
+            </w:r>
           </w:p>
         </w:tc>
         <w:tc>
@@ -11611,6 +11453,18 @@
                 <w:rFonts w:eastAsiaTheme="minorHAnsi"/>
               </w:rPr>
             </w:pPr>
+            <w:r>
+              <w:rPr>
+                <w:rFonts w:eastAsiaTheme="minorHAnsi" w:hint="eastAsia"/>
+              </w:rPr>
+              <w:t>10-</w:t>
+            </w:r>
+            <w:r>
+              <w:rPr>
+                <w:rFonts w:eastAsiaTheme="minorHAnsi"/>
+              </w:rPr>
+              <w:t>28</w:t>
+            </w:r>
           </w:p>
         </w:tc>
         <w:tc>
@@ -11677,6 +11531,18 @@
                 <w:rFonts w:eastAsiaTheme="minorHAnsi"/>
               </w:rPr>
             </w:pPr>
+            <w:r>
+              <w:rPr>
+                <w:rFonts w:eastAsiaTheme="minorHAnsi" w:hint="eastAsia"/>
+              </w:rPr>
+              <w:t>10-</w:t>
+            </w:r>
+            <w:r>
+              <w:rPr>
+                <w:rFonts w:eastAsiaTheme="minorHAnsi"/>
+              </w:rPr>
+              <w:t>29</w:t>
+            </w:r>
           </w:p>
         </w:tc>
         <w:tc>
@@ -11759,6 +11625,18 @@
                 <w:rFonts w:eastAsiaTheme="minorHAnsi"/>
               </w:rPr>
             </w:pPr>
+            <w:r>
+              <w:rPr>
+                <w:rFonts w:eastAsiaTheme="minorHAnsi" w:hint="eastAsia"/>
+              </w:rPr>
+              <w:t>10-</w:t>
+            </w:r>
+            <w:r>
+              <w:rPr>
+                <w:rFonts w:eastAsiaTheme="minorHAnsi"/>
+              </w:rPr>
+              <w:t>30</w:t>
+            </w:r>
           </w:p>
         </w:tc>
         <w:tc>
@@ -11825,6 +11703,18 @@
                 <w:rFonts w:eastAsiaTheme="minorHAnsi"/>
               </w:rPr>
             </w:pPr>
+            <w:r>
+              <w:rPr>
+                <w:rFonts w:eastAsiaTheme="minorHAnsi" w:hint="eastAsia"/>
+              </w:rPr>
+              <w:t>11-</w:t>
+            </w:r>
+            <w:r>
+              <w:rPr>
+                <w:rFonts w:eastAsiaTheme="minorHAnsi"/>
+              </w:rPr>
+              <w:t>01</w:t>
+            </w:r>
           </w:p>
         </w:tc>
         <w:tc>
@@ -11894,6 +11784,18 @@
                 <w:rFonts w:eastAsiaTheme="minorHAnsi"/>
               </w:rPr>
             </w:pPr>
+            <w:r>
+              <w:rPr>
+                <w:rFonts w:eastAsiaTheme="minorHAnsi" w:hint="eastAsia"/>
+              </w:rPr>
+              <w:t>11-</w:t>
+            </w:r>
+            <w:r>
+              <w:rPr>
+                <w:rFonts w:eastAsiaTheme="minorHAnsi"/>
+              </w:rPr>
+              <w:t>02</w:t>
+            </w:r>
           </w:p>
         </w:tc>
         <w:tc>
@@ -11960,6 +11862,18 @@
                 <w:rFonts w:eastAsiaTheme="minorHAnsi"/>
               </w:rPr>
             </w:pPr>
+            <w:r>
+              <w:rPr>
+                <w:rFonts w:eastAsiaTheme="minorHAnsi" w:hint="eastAsia"/>
+              </w:rPr>
+              <w:t>11-</w:t>
+            </w:r>
+            <w:r>
+              <w:rPr>
+                <w:rFonts w:eastAsiaTheme="minorHAnsi"/>
+              </w:rPr>
+              <w:t>03</w:t>
+            </w:r>
           </w:p>
         </w:tc>
         <w:tc>
@@ -12042,6 +11956,18 @@
                 <w:rFonts w:eastAsiaTheme="minorHAnsi"/>
               </w:rPr>
             </w:pPr>
+            <w:r>
+              <w:rPr>
+                <w:rFonts w:eastAsiaTheme="minorHAnsi" w:hint="eastAsia"/>
+              </w:rPr>
+              <w:t>11-</w:t>
+            </w:r>
+            <w:r>
+              <w:rPr>
+                <w:rFonts w:eastAsiaTheme="minorHAnsi"/>
+              </w:rPr>
+              <w:t>04</w:t>
+            </w:r>
           </w:p>
         </w:tc>
         <w:tc>
@@ -12070,7 +11996,6 @@
                 <w:rFonts w:eastAsiaTheme="minorHAnsi"/>
               </w:rPr>
             </w:pPr>
-            <w:proofErr w:type="spellStart"/>
             <w:r>
               <w:rPr>
                 <w:rFonts w:eastAsiaTheme="minorHAnsi" w:hint="eastAsia"/>
@@ -12078,7 +12003,6 @@
               <w:lastRenderedPageBreak/>
               <w:t>CheckPre</w:t>
             </w:r>
-            <w:proofErr w:type="spellEnd"/>
           </w:p>
         </w:tc>
         <w:tc>
@@ -12111,6 +12035,18 @@
                 <w:rFonts w:eastAsiaTheme="minorHAnsi"/>
               </w:rPr>
             </w:pPr>
+            <w:r>
+              <w:rPr>
+                <w:rFonts w:eastAsiaTheme="minorHAnsi" w:hint="eastAsia"/>
+              </w:rPr>
+              <w:t>11-</w:t>
+            </w:r>
+            <w:r>
+              <w:rPr>
+                <w:rFonts w:eastAsiaTheme="minorHAnsi"/>
+              </w:rPr>
+              <w:t>05</w:t>
+            </w:r>
           </w:p>
         </w:tc>
         <w:tc>
@@ -12180,6 +12116,20 @@
                 <w:rFonts w:eastAsiaTheme="minorHAnsi"/>
               </w:rPr>
             </w:pPr>
+            <w:r>
+              <w:rPr>
+                <w:rFonts w:eastAsiaTheme="minorHAnsi" w:hint="eastAsia"/>
+              </w:rPr>
+              <w:t>11-</w:t>
+            </w:r>
+            <w:r>
+              <w:rPr>
+                <w:rFonts w:eastAsiaTheme="minorHAnsi"/>
+              </w:rPr>
+              <w:t>06</w:t>
+            </w:r>
+            <w:bookmarkStart w:id="21" w:name="_GoBack"/>
+            <w:bookmarkEnd w:id="21"/>
           </w:p>
         </w:tc>
         <w:tc>
@@ -12268,7 +12218,7 @@
             <w:noProof/>
             <w:lang w:val="zh-CN"/>
           </w:rPr>
-          <w:t>10</w:t>
+          <w:t>9</w:t>
         </w:r>
         <w:r>
           <w:fldChar w:fldCharType="end"/>
@@ -14511,7 +14461,7 @@
 </file>
 
 <file path=customXml/itemProps2.xml><?xml version="1.0" encoding="utf-8"?>
-<ds:datastoreItem xmlns:ds="http://schemas.openxmlformats.org/officeDocument/2006/customXml" ds:itemID="{E1ACDA37-69D7-4CB6-AA94-EBBB5D1CB7CF}">
+<ds:datastoreItem xmlns:ds="http://schemas.openxmlformats.org/officeDocument/2006/customXml" ds:itemID="{6AE47D7D-1B9F-4075-A27C-19CE2008F11C}">
   <ds:schemaRefs>
     <ds:schemaRef ds:uri="http://schemas.openxmlformats.org/officeDocument/2006/bibliography"/>
   </ds:schemaRefs>

</xml_diff>